<commit_message>
Daily temps 1981 to 2011 PRISM in r
</commit_message>
<xml_diff>
--- a/Materials and Methods.docx
+++ b/Materials and Methods.docx
@@ -124,8 +124,6 @@
       <w:r>
         <w:t xml:space="preserve"> imported into QGIS v. 1.8.0.  </w:t>
       </w:r>
-      <w:bookmarkStart w:id="0" w:name="_GoBack"/>
-      <w:bookmarkEnd w:id="0"/>
     </w:p>
     <w:p>
       <w:r>
@@ -225,21 +223,13 @@
     </w:p>
     <w:p>
       <w:r>
-        <w:t xml:space="preserve">Herbarium data was collected </w:t>
-      </w:r>
-      <w:proofErr w:type="gramStart"/>
-      <w:r>
-        <w:t xml:space="preserve">from </w:t>
-      </w:r>
-      <w:r>
-        <w:t xml:space="preserve"> </w:t>
+        <w:t xml:space="preserve">Herbarium data was collected from </w:t>
       </w:r>
       <w:proofErr w:type="spellStart"/>
       <w:r>
         <w:t>Seinet</w:t>
       </w:r>
       <w:proofErr w:type="spellEnd"/>
-      <w:proofErr w:type="gramEnd"/>
       <w:r>
         <w:t xml:space="preserve"> </w:t>
       </w:r>
@@ -255,140 +245,419 @@
         </w:r>
       </w:hyperlink>
       <w:r>
-        <w:t xml:space="preserve">) and separately from the University of Colorado Herbarium.  </w:t>
+        <w:t xml:space="preserve">) and </w:t>
+      </w:r>
+      <w:del w:id="0" w:author="Michelle DePrenger-Levin" w:date="2015-12-09T09:20:00Z">
+        <w:r>
+          <w:delText xml:space="preserve">separately </w:delText>
+        </w:r>
+      </w:del>
+      <w:r>
+        <w:t xml:space="preserve">from the University </w:t>
+      </w:r>
+      <w:proofErr w:type="gramStart"/>
+      <w:r>
+        <w:t>of</w:t>
+      </w:r>
+      <w:proofErr w:type="gramEnd"/>
+      <w:r>
+        <w:t xml:space="preserve"> Colorado Herbarium</w:t>
+      </w:r>
+      <w:r>
+        <w:t xml:space="preserve"> (COLO)</w:t>
+      </w:r>
+      <w:r>
+        <w:t xml:space="preserve">. The University of Colorado Herbarium contains the largest </w:t>
+      </w:r>
+      <w:r>
+        <w:t xml:space="preserve">number of </w:t>
+      </w:r>
+      <w:r>
+        <w:t>herbarium specimens</w:t>
+      </w:r>
+      <w:r>
+        <w:t xml:space="preserve"> collected in Colorado, but does not participate in the </w:t>
+      </w:r>
+      <w:proofErr w:type="spellStart"/>
+      <w:r>
+        <w:t>Seinet</w:t>
+      </w:r>
+      <w:proofErr w:type="spellEnd"/>
+      <w:r>
+        <w:t xml:space="preserve"> program.  </w:t>
+      </w:r>
+      <w:del w:id="1" w:author="Michelle DePrenger-Levin" w:date="2015-12-09T09:33:00Z">
+        <w:r>
+          <w:delText xml:space="preserve">Data </w:delText>
+        </w:r>
+      </w:del>
+      <w:del w:id="2" w:author="Michelle DePrenger-Levin" w:date="2015-12-09T09:22:00Z">
+        <w:r>
+          <w:delText xml:space="preserve">sets were collected from both sources and </w:delText>
+        </w:r>
+      </w:del>
+      <w:del w:id="3" w:author="Michelle DePrenger-Levin" w:date="2015-12-09T09:33:00Z">
+        <w:r>
+          <w:delText xml:space="preserve">were </w:delText>
+        </w:r>
+        <w:r>
+          <w:delText>filtered</w:delText>
+        </w:r>
+        <w:r>
+          <w:delText xml:space="preserve"> to include </w:delText>
+        </w:r>
+        <w:r>
+          <w:delText>only vouchers</w:delText>
+        </w:r>
+        <w:r>
+          <w:delText xml:space="preserve"> which</w:delText>
+        </w:r>
+        <w:r>
+          <w:delText xml:space="preserve"> had been recorded as </w:delText>
+        </w:r>
+        <w:r>
+          <w:delText>“</w:delText>
+        </w:r>
+        <w:r>
+          <w:delText>in flower</w:delText>
+        </w:r>
+        <w:r>
+          <w:delText>”</w:delText>
+        </w:r>
+        <w:r>
+          <w:delText xml:space="preserve">, </w:delText>
+        </w:r>
+        <w:r>
+          <w:delText xml:space="preserve">“in </w:delText>
+        </w:r>
+        <w:r>
+          <w:delText>fruit</w:delText>
+        </w:r>
+        <w:r>
+          <w:delText>”</w:delText>
+        </w:r>
+        <w:r>
+          <w:delText xml:space="preserve"> </w:delText>
+        </w:r>
+        <w:r>
+          <w:delText>or “bulblet”</w:delText>
+        </w:r>
+      </w:del>
+      <w:r>
+        <w:t xml:space="preserve"> No attempt was made to identify the exact coordinates of the collections because </w:t>
+      </w:r>
+      <w:del w:id="4" w:author="Michelle DePrenger-Levin" w:date="2015-12-09T09:22:00Z">
+        <w:r>
+          <w:delText xml:space="preserve">so </w:delText>
+        </w:r>
+      </w:del>
+      <w:r>
+        <w:t xml:space="preserve">much of the data was collected before </w:t>
+      </w:r>
+      <w:ins w:id="5" w:author="Michelle DePrenger-Levin" w:date="2015-12-09T09:22:00Z">
+        <w:r>
+          <w:t xml:space="preserve">the use of </w:t>
+        </w:r>
+      </w:ins>
+      <w:r>
+        <w:t>precise GPS technology</w:t>
+      </w:r>
+      <w:del w:id="6" w:author="Michelle DePrenger-Levin" w:date="2015-12-09T09:22:00Z">
+        <w:r>
+          <w:delText xml:space="preserve"> existed</w:delText>
+        </w:r>
+      </w:del>
+      <w:r>
+        <w:t>.  We relied on the collector’s estimate of the elevation to determine whether the collection fell within our elevation constraints.</w:t>
+      </w:r>
+      <w:ins w:id="7" w:author="Michelle DePrenger-Levin" w:date="2015-12-09T09:25:00Z">
+        <w:r>
+          <w:t xml:space="preserve"> </w:t>
+        </w:r>
+      </w:ins>
+      <w:moveToRangeStart w:id="8" w:author="Michelle DePrenger-Levin" w:date="2015-12-09T09:25:00Z" w:name="move437416477"/>
+      <w:moveTo w:id="9" w:author="Michelle DePrenger-Levin" w:date="2015-12-09T09:25:00Z">
+        <w:del w:id="10" w:author="Michelle DePrenger-Levin" w:date="2015-12-09T09:26:00Z">
+          <w:r>
+            <w:delText>It is important to note that c</w:delText>
+          </w:r>
+        </w:del>
+      </w:moveTo>
+      <w:ins w:id="11" w:author="Michelle DePrenger-Levin" w:date="2015-12-09T09:26:00Z">
+        <w:r>
+          <w:t>C</w:t>
+        </w:r>
+      </w:ins>
+      <w:moveTo w:id="12" w:author="Michelle DePrenger-Levin" w:date="2015-12-09T09:25:00Z">
+        <w:r>
+          <w:t>ollections occurred between 3,200 and 4,374 meters, but no accommodations were made to account for bloom times by elevation.</w:t>
+        </w:r>
+      </w:moveTo>
+      <w:moveToRangeEnd w:id="8"/>
+      <w:ins w:id="13" w:author="Michelle DePrenger-Levin" w:date="2015-12-09T09:39:00Z">
+        <w:r>
+          <w:t xml:space="preserve"> </w:t>
+        </w:r>
+      </w:ins>
+      <w:ins w:id="14" w:author="Michelle DePrenger-Levin" w:date="2015-12-09T09:44:00Z">
+        <w:r>
+          <w:t>T</w:t>
+        </w:r>
+      </w:ins>
+      <w:ins w:id="15" w:author="Michelle DePrenger-Levin" w:date="2015-12-09T09:39:00Z">
+        <w:r>
+          <w:t>he data includ</w:t>
+        </w:r>
+      </w:ins>
+      <w:ins w:id="16" w:author="Michelle DePrenger-Levin" w:date="2015-12-09T09:45:00Z">
+        <w:r>
+          <w:t>e</w:t>
+        </w:r>
+      </w:ins>
+      <w:ins w:id="17" w:author="Michelle DePrenger-Levin" w:date="2015-12-09T09:44:00Z">
+        <w:r>
+          <w:t>s</w:t>
+        </w:r>
+      </w:ins>
+      <w:ins w:id="18" w:author="Michelle DePrenger-Levin" w:date="2015-12-09T09:39:00Z">
+        <w:r>
+          <w:t xml:space="preserve"> 290 species </w:t>
+        </w:r>
+      </w:ins>
+      <w:ins w:id="19" w:author="Michelle DePrenger-Levin" w:date="2015-12-09T09:44:00Z">
+        <w:r>
+          <w:t>with</w:t>
+        </w:r>
+      </w:ins>
+      <w:ins w:id="20" w:author="Michelle DePrenger-Levin" w:date="2015-12-09T09:39:00Z">
+        <w:r>
+          <w:t xml:space="preserve"> 8 to 52 vouchers collected per year. </w:t>
+        </w:r>
+      </w:ins>
+      <w:ins w:id="21" w:author="Michelle DePrenger-Levin" w:date="2015-12-09T09:46:00Z">
+        <w:r>
+          <w:t xml:space="preserve">The average time span of collections per species is 23 years </w:t>
+        </w:r>
+      </w:ins>
+      <w:ins w:id="22" w:author="Michelle DePrenger-Levin" w:date="2015-12-09T09:47:00Z">
+        <w:r>
+          <w:t>while t</w:t>
+        </w:r>
+      </w:ins>
+      <w:ins w:id="23" w:author="Michelle DePrenger-Levin" w:date="2015-12-09T09:42:00Z">
+        <w:r>
+          <w:t xml:space="preserve">he </w:t>
+        </w:r>
+        <w:r>
+          <w:t>l</w:t>
+        </w:r>
+      </w:ins>
+      <w:ins w:id="24" w:author="Michelle DePrenger-Levin" w:date="2015-12-09T09:43:00Z">
+        <w:r>
+          <w:t>owest</w:t>
+        </w:r>
+      </w:ins>
+      <w:ins w:id="25" w:author="Michelle DePrenger-Levin" w:date="2015-12-09T09:42:00Z">
+        <w:r>
+          <w:t xml:space="preserve"> number of d</w:t>
+        </w:r>
+      </w:ins>
+      <w:ins w:id="26" w:author="Michelle DePrenger-Levin" w:date="2015-12-09T09:39:00Z">
+        <w:r>
+          <w:t xml:space="preserve">istinct </w:t>
+        </w:r>
+      </w:ins>
+      <w:ins w:id="27" w:author="Michelle DePrenger-Levin" w:date="2015-12-09T09:43:00Z">
+        <w:r>
+          <w:t xml:space="preserve">collection </w:t>
+        </w:r>
+      </w:ins>
+      <w:ins w:id="28" w:author="Michelle DePrenger-Levin" w:date="2015-12-09T09:39:00Z">
+        <w:r>
+          <w:t xml:space="preserve">years </w:t>
+        </w:r>
+      </w:ins>
+      <w:ins w:id="29" w:author="Michelle DePrenger-Levin" w:date="2015-12-09T09:43:00Z">
+        <w:r>
+          <w:t xml:space="preserve">for a species was </w:t>
+        </w:r>
+      </w:ins>
+      <w:ins w:id="30" w:author="Michelle DePrenger-Levin" w:date="2015-12-09T09:47:00Z">
+        <w:r>
+          <w:t>seven</w:t>
+        </w:r>
+      </w:ins>
+      <w:ins w:id="31" w:author="Michelle DePrenger-Levin" w:date="2015-12-09T09:39:00Z">
+        <w:r>
+          <w:t xml:space="preserve"> </w:t>
+        </w:r>
+      </w:ins>
+      <w:ins w:id="32" w:author="Michelle DePrenger-Levin" w:date="2015-12-09T09:45:00Z">
+        <w:r>
+          <w:t xml:space="preserve">with 279 species containing ten or more distinct years of collected vouchers. </w:t>
+        </w:r>
+      </w:ins>
+    </w:p>
+    <w:p>
+      <w:r>
+        <w:lastRenderedPageBreak/>
+        <w:t xml:space="preserve">The data was </w:t>
+      </w:r>
+      <w:del w:id="33" w:author="Michelle DePrenger-Levin" w:date="2015-12-09T09:36:00Z">
+        <w:r>
+          <w:delText xml:space="preserve">then </w:delText>
+        </w:r>
+      </w:del>
+      <w:r>
+        <w:t xml:space="preserve">refined as follows: </w:t>
+      </w:r>
+    </w:p>
+    <w:p>
+      <w:pPr>
+        <w:pStyle w:val="ListParagraph"/>
+        <w:numPr>
+          <w:ilvl w:val="0"/>
+          <w:numId w:val="2"/>
+        </w:numPr>
+      </w:pPr>
+      <w:ins w:id="34" w:author="Michelle DePrenger-Levin" w:date="2015-12-09T09:33:00Z">
+        <w:r>
+          <w:t>Data were filtered to include only vouchers which had been recorded as “in flower”, “in fruit” or “</w:t>
+        </w:r>
+        <w:proofErr w:type="spellStart"/>
+        <w:r>
+          <w:t>bulblet</w:t>
+        </w:r>
+        <w:proofErr w:type="spellEnd"/>
+        <w:r>
+          <w:t>”</w:t>
+        </w:r>
+      </w:ins>
+    </w:p>
+    <w:p>
+      <w:pPr>
+        <w:pStyle w:val="ListParagraph"/>
+        <w:numPr>
+          <w:ilvl w:val="0"/>
+          <w:numId w:val="2"/>
+        </w:numPr>
+      </w:pPr>
+      <w:ins w:id="35" w:author="Michelle DePrenger-Levin" w:date="2015-12-09T09:36:00Z">
+        <w:r>
+          <w:t xml:space="preserve">Data were limited to vouchers </w:t>
+        </w:r>
+      </w:ins>
+      <w:del w:id="36" w:author="Michelle DePrenger-Levin" w:date="2015-12-09T09:36:00Z">
+        <w:r>
+          <w:delText xml:space="preserve">and had been </w:delText>
+        </w:r>
+      </w:del>
+      <w:r>
+        <w:t xml:space="preserve">collected at or above 3,200 meters.  </w:t>
+      </w:r>
+    </w:p>
+    <w:p>
+      <w:pPr>
+        <w:pStyle w:val="ListParagraph"/>
+        <w:numPr>
+          <w:ilvl w:val="0"/>
+          <w:numId w:val="2"/>
+        </w:numPr>
+      </w:pPr>
+      <w:r>
+        <w:t xml:space="preserve">Records </w:t>
+      </w:r>
+      <w:del w:id="37" w:author="Michelle DePrenger-Levin" w:date="2015-12-09T09:24:00Z">
+        <w:r>
+          <w:delText>which did not record</w:delText>
+        </w:r>
+      </w:del>
+      <w:ins w:id="38" w:author="Michelle DePrenger-Levin" w:date="2015-12-09T09:24:00Z">
+        <w:r>
+          <w:t>missing</w:t>
+        </w:r>
+      </w:ins>
+      <w:r>
+        <w:t xml:space="preserve"> the exact date of collection were removed.</w:t>
+      </w:r>
+    </w:p>
+    <w:p>
+      <w:pPr>
+        <w:pStyle w:val="ListParagraph"/>
+        <w:numPr>
+          <w:ilvl w:val="0"/>
+          <w:numId w:val="2"/>
+        </w:numPr>
+      </w:pPr>
+      <w:r>
+        <w:t xml:space="preserve">In years where there were multiple collections, only the species with the first date of collection was retained in the dataset.  All </w:t>
+      </w:r>
+      <w:r>
+        <w:t>collections</w:t>
+      </w:r>
+      <w:r>
+        <w:t xml:space="preserve"> with </w:t>
+      </w:r>
+      <w:r>
+        <w:t>later dates of collection were removed.</w:t>
       </w:r>
       <w:r>
         <w:t xml:space="preserve">  </w:t>
       </w:r>
-      <w:r>
-        <w:t xml:space="preserve">The University of Colorado Herbarium contains the largest </w:t>
-      </w:r>
-      <w:r>
-        <w:t xml:space="preserve">number of </w:t>
-      </w:r>
-      <w:r>
-        <w:t>herbarium specimens</w:t>
-      </w:r>
-      <w:r>
-        <w:t xml:space="preserve"> collected in Colorado, but does not participate in the </w:t>
-      </w:r>
-      <w:proofErr w:type="spellStart"/>
-      <w:r>
-        <w:t>Seinet</w:t>
-      </w:r>
-      <w:proofErr w:type="spellEnd"/>
-      <w:r>
-        <w:t xml:space="preserve"> program.  Data sets were collected from both sources and were </w:t>
-      </w:r>
-      <w:r>
-        <w:t>filtered</w:t>
-      </w:r>
-      <w:r>
-        <w:t xml:space="preserve"> to include </w:t>
-      </w:r>
-      <w:r>
-        <w:t>only vouchers</w:t>
-      </w:r>
-      <w:r>
-        <w:t xml:space="preserve"> which</w:t>
-      </w:r>
-      <w:r>
-        <w:t xml:space="preserve"> had been recorded as </w:t>
-      </w:r>
-      <w:r>
-        <w:t>“</w:t>
-      </w:r>
-      <w:r>
-        <w:t>in flower</w:t>
-      </w:r>
-      <w:r>
-        <w:t>”</w:t>
-      </w:r>
-      <w:r>
-        <w:t xml:space="preserve">, </w:t>
-      </w:r>
-      <w:r>
-        <w:t xml:space="preserve">“in </w:t>
-      </w:r>
-      <w:r>
-        <w:t>fruit</w:t>
-      </w:r>
-      <w:r>
-        <w:t>”</w:t>
-      </w:r>
+      <w:moveFromRangeStart w:id="39" w:author="Michelle DePrenger-Levin" w:date="2015-12-09T09:25:00Z" w:name="move437416477"/>
+      <w:moveFrom w:id="40" w:author="Michelle DePrenger-Levin" w:date="2015-12-09T09:25:00Z">
+        <w:r>
+          <w:t>It is important to note that collections occurred between 3,200 and 4,374 meters, but no accommodations were made to account for bloom times by elevation.</w:t>
+        </w:r>
+      </w:moveFrom>
+      <w:moveFromRangeEnd w:id="39"/>
+    </w:p>
+    <w:p>
+      <w:pPr>
+        <w:pStyle w:val="ListParagraph"/>
+        <w:numPr>
+          <w:ilvl w:val="0"/>
+          <w:numId w:val="2"/>
+        </w:numPr>
+      </w:pPr>
+      <w:del w:id="41" w:author="Michelle DePrenger-Levin" w:date="2015-12-09T09:37:00Z">
+        <w:r>
+          <w:delText>Herbarium specimens</w:delText>
+        </w:r>
+      </w:del>
+      <w:ins w:id="42" w:author="Michelle DePrenger-Levin" w:date="2015-12-09T09:37:00Z">
+        <w:r>
+          <w:t>Data were limited to</w:t>
+        </w:r>
+      </w:ins>
+      <w:r>
+        <w:t xml:space="preserve"> collect</w:t>
+      </w:r>
+      <w:ins w:id="43" w:author="Michelle DePrenger-Levin" w:date="2015-12-09T09:37:00Z">
+        <w:r>
+          <w:t>ions</w:t>
+        </w:r>
+      </w:ins>
+      <w:del w:id="44" w:author="Michelle DePrenger-Levin" w:date="2015-12-09T09:37:00Z">
+        <w:r>
+          <w:delText>ed</w:delText>
+        </w:r>
+      </w:del>
       <w:r>
         <w:t xml:space="preserve"> </w:t>
       </w:r>
-      <w:r>
-        <w:t>or “</w:t>
-      </w:r>
-      <w:proofErr w:type="spellStart"/>
-      <w:r>
-        <w:t>bulblet</w:t>
-      </w:r>
-      <w:proofErr w:type="spellEnd"/>
-      <w:r>
-        <w:t xml:space="preserve">” </w:t>
-      </w:r>
-      <w:r>
-        <w:t>and had been collected at or above 3</w:t>
-      </w:r>
-      <w:r>
-        <w:t>,</w:t>
-      </w:r>
-      <w:r>
-        <w:t>200 meters.</w:t>
-      </w:r>
-      <w:r>
-        <w:t xml:space="preserve">  No attempt was made to identify the exact coordinates of the collections because so much of the data was collected before precise GPS technology existed.  We relied on the collector’s estimate of the elevation to determine whether the collection fell within our elevation constraints.</w:t>
-      </w:r>
-    </w:p>
-    <w:p>
-      <w:r>
-        <w:t xml:space="preserve">The data was then refined as follows: </w:t>
-      </w:r>
-    </w:p>
-    <w:p>
-      <w:pPr>
-        <w:ind w:left="720"/>
-      </w:pPr>
-      <w:r>
-        <w:t>1. Records which did not record the exact date of collection were removed.</w:t>
-      </w:r>
-    </w:p>
-    <w:p>
-      <w:pPr>
-        <w:ind w:left="720"/>
-      </w:pPr>
-      <w:r>
-        <w:lastRenderedPageBreak/>
-        <w:t xml:space="preserve">2. In years where there were multiple collections, only the species with the first date of collection was retained in the dataset.  All </w:t>
-      </w:r>
-      <w:r>
-        <w:t>collections</w:t>
-      </w:r>
-      <w:r>
-        <w:t xml:space="preserve"> with </w:t>
-      </w:r>
-      <w:r>
-        <w:t>later dates of collection were removed.</w:t>
-      </w:r>
-      <w:r>
-        <w:t xml:space="preserve">  It is important to note that collections occurred between 3,200 and 4,374 meters, but no accommodations were made to account for bloom times by elevation.</w:t>
-      </w:r>
-    </w:p>
-    <w:p>
-      <w:pPr>
-        <w:ind w:left="720"/>
-      </w:pPr>
-      <w:r>
-        <w:t xml:space="preserve">3.  </w:t>
-      </w:r>
-      <w:r>
-        <w:t>Herbarium specimens</w:t>
-      </w:r>
-      <w:r>
-        <w:t xml:space="preserve"> collected outside of the</w:t>
+      <w:ins w:id="45" w:author="Michelle DePrenger-Levin" w:date="2015-12-09T09:37:00Z">
+        <w:r>
+          <w:t xml:space="preserve"> make within </w:t>
+        </w:r>
+      </w:ins>
+      <w:del w:id="46" w:author="Michelle DePrenger-Levin" w:date="2015-12-09T09:37:00Z">
+        <w:r>
+          <w:delText xml:space="preserve">outside of </w:delText>
+        </w:r>
+      </w:del>
+      <w:r>
+        <w:t>the</w:t>
       </w:r>
       <w:r>
         <w:t xml:space="preserve"> study</w:t>
@@ -406,34 +675,53 @@
         <w:t>through</w:t>
       </w:r>
       <w:r>
-        <w:t xml:space="preserve"> 2011 were removed.</w:t>
-      </w:r>
-    </w:p>
-    <w:p>
-      <w:pPr>
-        <w:ind w:left="720"/>
-      </w:pPr>
-      <w:r>
-        <w:t xml:space="preserve">3. </w:t>
-      </w:r>
-      <w:r>
-        <w:t>Herbarium specimens</w:t>
-      </w:r>
-      <w:r>
-        <w:t xml:space="preserve"> with flowering times recorded for l</w:t>
-      </w:r>
-      <w:r>
-        <w:t xml:space="preserve">ess than ten years were removed in order to assure </w:t>
-      </w:r>
-      <w:r>
-        <w:t xml:space="preserve">that </w:t>
-      </w:r>
-      <w:r>
-        <w:t>a minimum level of statistical viability was attained.</w:t>
-      </w:r>
-      <w:r>
-        <w:t xml:space="preserve"> </w:t>
-      </w:r>
+        <w:t xml:space="preserve"> 2011</w:t>
+      </w:r>
+      <w:del w:id="47" w:author="Michelle DePrenger-Levin" w:date="2015-12-09T09:38:00Z">
+        <w:r>
+          <w:delText xml:space="preserve"> were removed</w:delText>
+        </w:r>
+      </w:del>
+      <w:r>
+        <w:t>.</w:t>
+      </w:r>
+    </w:p>
+    <w:p>
+      <w:pPr>
+        <w:pStyle w:val="ListParagraph"/>
+        <w:numPr>
+          <w:ilvl w:val="0"/>
+          <w:numId w:val="2"/>
+        </w:numPr>
+        <w:rPr>
+          <w:del w:id="48" w:author="Michelle DePrenger-Levin" w:date="2015-12-09T09:39:00Z"/>
+        </w:rPr>
+      </w:pPr>
+      <w:ins w:id="49" w:author="Michelle DePrenger-Levin" w:date="2015-12-09T09:39:00Z">
+        <w:r>
+          <w:t xml:space="preserve"> </w:t>
+        </w:r>
+      </w:ins>
+      <w:del w:id="50" w:author="Michelle DePrenger-Levin" w:date="2015-12-09T09:39:00Z">
+        <w:r>
+          <w:delText>Herbarium specimens</w:delText>
+        </w:r>
+        <w:r>
+          <w:delText xml:space="preserve"> with flowering times recorded for l</w:delText>
+        </w:r>
+        <w:r>
+          <w:delText xml:space="preserve">ess than ten years were removed in order to assure </w:delText>
+        </w:r>
+        <w:r>
+          <w:delText xml:space="preserve">that </w:delText>
+        </w:r>
+        <w:r>
+          <w:delText>a minimum level of statistical viability was attained.</w:delText>
+        </w:r>
+        <w:r>
+          <w:delText xml:space="preserve"> </w:delText>
+        </w:r>
+      </w:del>
     </w:p>
     <w:p>
       <w:pPr>
@@ -457,19 +745,19 @@
         </w:rPr>
         <w:t xml:space="preserve">  May have been done in R, but I couldn’t find it). The lowest number of distinct years collected for a species was 7.  290 total species were found in the sample.  271 species had ten or more years of </w:t>
       </w:r>
-      <w:commentRangeStart w:id="1"/>
+      <w:commentRangeStart w:id="51"/>
       <w:r>
         <w:rPr>
           <w:highlight w:val="yellow"/>
         </w:rPr>
         <w:t>collection</w:t>
       </w:r>
-      <w:commentRangeEnd w:id="1"/>
+      <w:commentRangeEnd w:id="51"/>
       <w:r>
         <w:rPr>
           <w:rStyle w:val="CommentReference"/>
         </w:rPr>
-        <w:commentReference w:id="1"/>
+        <w:commentReference w:id="51"/>
       </w:r>
       <w:r>
         <w:rPr>
@@ -492,6 +780,9 @@
     <w:p>
       <w:pPr>
         <w:ind w:firstLine="720"/>
+        <w:rPr>
+          <w:del w:id="52" w:author="Michelle DePrenger-Levin" w:date="2015-12-09T09:59:00Z"/>
+        </w:rPr>
       </w:pPr>
       <w:r>
         <w:t>Regression analyses were performed</w:t>
@@ -508,77 +799,180 @@
       <w:r>
         <w:t>species</w:t>
       </w:r>
-      <w:r>
-        <w:t xml:space="preserve"> phenology date</w:t>
-      </w:r>
-      <w:r>
-        <w:t xml:space="preserve"> to the climate data in each year collected </w:t>
-      </w:r>
-      <w:r>
-        <w:t>using the following variables</w:t>
-      </w:r>
-    </w:p>
-    <w:p>
-      <w:pPr>
-        <w:pStyle w:val="ListParagraph"/>
-        <w:numPr>
-          <w:ilvl w:val="0"/>
-          <w:numId w:val="1"/>
-        </w:numPr>
-      </w:pPr>
-      <w:r>
-        <w:t>B</w:t>
-      </w:r>
-      <w:r>
-        <w:t xml:space="preserve">loom date by </w:t>
-      </w:r>
-      <w:r>
-        <w:t>average high temperature</w:t>
-      </w:r>
-    </w:p>
-    <w:p>
-      <w:pPr>
-        <w:pStyle w:val="ListParagraph"/>
-        <w:numPr>
-          <w:ilvl w:val="0"/>
-          <w:numId w:val="1"/>
-        </w:numPr>
-      </w:pPr>
-      <w:r>
-        <w:t>B</w:t>
-      </w:r>
-      <w:r>
-        <w:t xml:space="preserve">loom date by </w:t>
-      </w:r>
-      <w:r>
-        <w:t>average low temperature</w:t>
-      </w:r>
-    </w:p>
-    <w:p>
-      <w:pPr>
-        <w:pStyle w:val="ListParagraph"/>
-        <w:numPr>
-          <w:ilvl w:val="0"/>
-          <w:numId w:val="1"/>
-        </w:numPr>
-      </w:pPr>
-      <w:r>
-        <w:t>B</w:t>
-      </w:r>
-      <w:r>
-        <w:t xml:space="preserve">loom date by </w:t>
-      </w:r>
-      <w:commentRangeStart w:id="2"/>
-      <w:r>
-        <w:t>Precipitation</w:t>
-      </w:r>
-      <w:commentRangeEnd w:id="2"/>
-      <w:r>
+      <w:ins w:id="53" w:author="Michelle DePrenger-Levin" w:date="2015-12-09T09:57:00Z">
+        <w:r>
+          <w:t>’</w:t>
+        </w:r>
+      </w:ins>
+      <w:r>
+        <w:t xml:space="preserve"> </w:t>
+      </w:r>
+      <w:del w:id="54" w:author="Michelle DePrenger-Levin" w:date="2015-12-09T09:57:00Z">
+        <w:r>
+          <w:delText xml:space="preserve">phenology </w:delText>
+        </w:r>
+      </w:del>
+      <w:ins w:id="55" w:author="Michelle DePrenger-Levin" w:date="2015-12-09T09:57:00Z">
+        <w:r>
+          <w:t>flowering</w:t>
+        </w:r>
+        <w:r>
+          <w:t xml:space="preserve"> </w:t>
+        </w:r>
+      </w:ins>
+      <w:r>
+        <w:t>date</w:t>
+      </w:r>
+      <w:r>
+        <w:t xml:space="preserve"> to the climate data </w:t>
+      </w:r>
+      <w:ins w:id="56" w:author="Michelle DePrenger-Levin" w:date="2015-12-09T09:58:00Z">
+        <w:r>
+          <w:t xml:space="preserve">averaged over Colorado locations above 3200 meters per year. </w:t>
+        </w:r>
+      </w:ins>
+      <w:del w:id="57" w:author="Michelle DePrenger-Levin" w:date="2015-12-09T09:59:00Z">
+        <w:r>
+          <w:delText xml:space="preserve">in each year collected </w:delText>
+        </w:r>
+        <w:r>
+          <w:delText>using the following variables</w:delText>
+        </w:r>
+      </w:del>
+      <w:proofErr w:type="spellStart"/>
+      <w:ins w:id="58" w:author="Michelle DePrenger-Levin" w:date="2015-12-09T09:59:00Z">
+        <w:r>
+          <w:t>Earlist</w:t>
+        </w:r>
+        <w:proofErr w:type="spellEnd"/>
+        <w:r>
+          <w:t xml:space="preserve"> bloom date was compared to the average high and low temperatures, average precipitation, and cumulative growing degree days. </w:t>
+        </w:r>
+        <w:commentRangeStart w:id="59"/>
+        <w:r>
+          <w:t xml:space="preserve">Growing Degree Days </w:t>
+        </w:r>
+      </w:ins>
+      <w:commentRangeEnd w:id="59"/>
+      <w:ins w:id="60" w:author="Michelle DePrenger-Levin" w:date="2015-12-09T10:04:00Z">
+        <w:r>
+          <w:rPr>
+            <w:rStyle w:val="CommentReference"/>
+          </w:rPr>
+          <w:commentReference w:id="59"/>
+        </w:r>
+      </w:ins>
+      <w:ins w:id="61" w:author="Michelle DePrenger-Levin" w:date="2015-12-09T09:59:00Z">
+        <w:r>
+          <w:t xml:space="preserve">were calculated as the </w:t>
+        </w:r>
+      </w:ins>
+      <w:ins w:id="62" w:author="Michelle DePrenger-Levin" w:date="2015-12-09T10:00:00Z">
+        <w:r>
+          <w:t>cumulative</w:t>
+        </w:r>
+      </w:ins>
+      <w:ins w:id="63" w:author="Michelle DePrenger-Levin" w:date="2015-12-09T09:59:00Z">
+        <w:r>
+          <w:t xml:space="preserve"> </w:t>
+        </w:r>
+      </w:ins>
+      <w:ins w:id="64" w:author="Michelle DePrenger-Levin" w:date="2015-12-09T10:11:00Z">
+        <w:r>
+          <w:t xml:space="preserve">difference of the average temperature and a base temperature. </w:t>
+        </w:r>
+      </w:ins>
+      <w:bookmarkStart w:id="65" w:name="_GoBack"/>
+      <w:bookmarkEnd w:id="65"/>
+    </w:p>
+    <w:p>
+      <w:pPr>
+        <w:ind w:firstLine="720"/>
         <w:rPr>
-          <w:rStyle w:val="CommentReference"/>
+          <w:del w:id="66" w:author="Michelle DePrenger-Levin" w:date="2015-12-09T09:59:00Z"/>
         </w:rPr>
-        <w:commentReference w:id="2"/>
-      </w:r>
+        <w:pPrChange w:id="67" w:author="Michelle DePrenger-Levin" w:date="2015-12-09T09:59:00Z">
+          <w:pPr>
+            <w:pStyle w:val="ListParagraph"/>
+            <w:numPr>
+              <w:numId w:val="1"/>
+            </w:numPr>
+            <w:ind w:left="1440" w:hanging="360"/>
+          </w:pPr>
+        </w:pPrChange>
+      </w:pPr>
+      <w:del w:id="68" w:author="Michelle DePrenger-Levin" w:date="2015-12-09T09:59:00Z">
+        <w:r>
+          <w:delText>B</w:delText>
+        </w:r>
+        <w:r>
+          <w:delText xml:space="preserve">loom date by </w:delText>
+        </w:r>
+        <w:r>
+          <w:delText>average high temperature</w:delText>
+        </w:r>
+      </w:del>
+    </w:p>
+    <w:p>
+      <w:pPr>
+        <w:ind w:firstLine="720"/>
+        <w:rPr>
+          <w:del w:id="69" w:author="Michelle DePrenger-Levin" w:date="2015-12-09T09:59:00Z"/>
+        </w:rPr>
+        <w:pPrChange w:id="70" w:author="Michelle DePrenger-Levin" w:date="2015-12-09T09:59:00Z">
+          <w:pPr>
+            <w:pStyle w:val="ListParagraph"/>
+            <w:numPr>
+              <w:numId w:val="1"/>
+            </w:numPr>
+            <w:ind w:left="1440" w:hanging="360"/>
+          </w:pPr>
+        </w:pPrChange>
+      </w:pPr>
+      <w:del w:id="71" w:author="Michelle DePrenger-Levin" w:date="2015-12-09T09:59:00Z">
+        <w:r>
+          <w:delText>B</w:delText>
+        </w:r>
+        <w:r>
+          <w:delText xml:space="preserve">loom date by </w:delText>
+        </w:r>
+        <w:r>
+          <w:delText>average low temperature</w:delText>
+        </w:r>
+      </w:del>
+    </w:p>
+    <w:p>
+      <w:pPr>
+        <w:ind w:firstLine="720"/>
+        <w:pPrChange w:id="72" w:author="Michelle DePrenger-Levin" w:date="2015-12-09T09:59:00Z">
+          <w:pPr>
+            <w:pStyle w:val="ListParagraph"/>
+            <w:numPr>
+              <w:numId w:val="1"/>
+            </w:numPr>
+            <w:ind w:left="1440" w:hanging="360"/>
+          </w:pPr>
+        </w:pPrChange>
+      </w:pPr>
+      <w:del w:id="73" w:author="Michelle DePrenger-Levin" w:date="2015-12-09T09:59:00Z">
+        <w:r>
+          <w:delText>B</w:delText>
+        </w:r>
+        <w:r>
+          <w:delText xml:space="preserve">loom date by </w:delText>
+        </w:r>
+        <w:commentRangeStart w:id="74"/>
+        <w:r>
+          <w:delText>Precipitation</w:delText>
+        </w:r>
+        <w:commentRangeEnd w:id="74"/>
+        <w:r>
+          <w:rPr>
+            <w:rStyle w:val="CommentReference"/>
+          </w:rPr>
+          <w:commentReference w:id="74"/>
+        </w:r>
+      </w:del>
     </w:p>
     <w:p/>
     <w:p/>
@@ -594,7 +988,7 @@
 
 <file path=word/comments.xml><?xml version="1.0" encoding="utf-8"?>
 <w:comments xmlns:wpc="http://schemas.microsoft.com/office/word/2010/wordprocessingCanvas" xmlns:mc="http://schemas.openxmlformats.org/markup-compatibility/2006" xmlns:o="urn:schemas-microsoft-com:office:office" xmlns:r="http://schemas.openxmlformats.org/officeDocument/2006/relationships" xmlns:m="http://schemas.openxmlformats.org/officeDocument/2006/math" xmlns:v="urn:schemas-microsoft-com:vml" xmlns:wp14="http://schemas.microsoft.com/office/word/2010/wordprocessingDrawing" xmlns:wp="http://schemas.openxmlformats.org/drawingml/2006/wordprocessingDrawing" xmlns:w10="urn:schemas-microsoft-com:office:word" xmlns:w="http://schemas.openxmlformats.org/wordprocessingml/2006/main" xmlns:w14="http://schemas.microsoft.com/office/word/2010/wordml" xmlns:wpg="http://schemas.microsoft.com/office/word/2010/wordprocessingGroup" xmlns:wpi="http://schemas.microsoft.com/office/word/2010/wordprocessingInk" xmlns:wne="http://schemas.microsoft.com/office/word/2006/wordml" xmlns:wps="http://schemas.microsoft.com/office/word/2010/wordprocessingShape" mc:Ignorable="w14 wp14">
-  <w:comment w:id="1" w:author="Rebecca Kao" w:date="2015-04-06T14:39:00Z" w:initials="RK">
+  <w:comment w:id="51" w:author="Rebecca Kao" w:date="2015-12-09T10:05:00Z" w:initials="RK">
     <w:p>
       <w:pPr>
         <w:pStyle w:val="CommentText"/>
@@ -613,7 +1007,23 @@
       </w:r>
     </w:p>
   </w:comment>
-  <w:comment w:id="2" w:author="Rebecca Kao" w:date="2014-12-01T14:22:00Z" w:initials="RK">
+  <w:comment w:id="59" w:author="Michelle DePrenger-Levin" w:date="2015-12-09T10:05:00Z" w:initials="MD">
+    <w:p>
+      <w:pPr>
+        <w:pStyle w:val="CommentText"/>
+      </w:pPr>
+      <w:r>
+        <w:rPr>
+          <w:rStyle w:val="CommentReference"/>
+        </w:rPr>
+        <w:annotationRef/>
+      </w:r>
+      <w:r>
+        <w:t>If Michelle can get large dataset to work in R</w:t>
+      </w:r>
+    </w:p>
+  </w:comment>
+  <w:comment w:id="74" w:author="Rebecca Kao" w:date="2015-12-09T10:05:00Z" w:initials="RK">
     <w:p>
       <w:pPr>
         <w:pStyle w:val="CommentText"/>
@@ -747,8 +1157,100 @@
       </w:rPr>
     </w:lvl>
   </w:abstractNum>
+  <w:abstractNum w:abstractNumId="1">
+    <w:nsid w:val="6DAE785B"/>
+    <w:multiLevelType w:val="hybridMultilevel"/>
+    <w:tmpl w:val="235E4DBA"/>
+    <w:lvl w:ilvl="0" w:tplc="BBB4A158">
+      <w:start w:val="1"/>
+      <w:numFmt w:val="decimal"/>
+      <w:lvlText w:val="%1."/>
+      <w:lvlJc w:val="left"/>
+      <w:pPr>
+        <w:ind w:left="1080" w:hanging="360"/>
+      </w:pPr>
+      <w:rPr>
+        <w:rFonts w:hint="default"/>
+      </w:rPr>
+    </w:lvl>
+    <w:lvl w:ilvl="1" w:tplc="04090019" w:tentative="1">
+      <w:start w:val="1"/>
+      <w:numFmt w:val="lowerLetter"/>
+      <w:lvlText w:val="%2."/>
+      <w:lvlJc w:val="left"/>
+      <w:pPr>
+        <w:ind w:left="1800" w:hanging="360"/>
+      </w:pPr>
+    </w:lvl>
+    <w:lvl w:ilvl="2" w:tplc="0409001B" w:tentative="1">
+      <w:start w:val="1"/>
+      <w:numFmt w:val="lowerRoman"/>
+      <w:lvlText w:val="%3."/>
+      <w:lvlJc w:val="right"/>
+      <w:pPr>
+        <w:ind w:left="2520" w:hanging="180"/>
+      </w:pPr>
+    </w:lvl>
+    <w:lvl w:ilvl="3" w:tplc="0409000F" w:tentative="1">
+      <w:start w:val="1"/>
+      <w:numFmt w:val="decimal"/>
+      <w:lvlText w:val="%4."/>
+      <w:lvlJc w:val="left"/>
+      <w:pPr>
+        <w:ind w:left="3240" w:hanging="360"/>
+      </w:pPr>
+    </w:lvl>
+    <w:lvl w:ilvl="4" w:tplc="04090019" w:tentative="1">
+      <w:start w:val="1"/>
+      <w:numFmt w:val="lowerLetter"/>
+      <w:lvlText w:val="%5."/>
+      <w:lvlJc w:val="left"/>
+      <w:pPr>
+        <w:ind w:left="3960" w:hanging="360"/>
+      </w:pPr>
+    </w:lvl>
+    <w:lvl w:ilvl="5" w:tplc="0409001B" w:tentative="1">
+      <w:start w:val="1"/>
+      <w:numFmt w:val="lowerRoman"/>
+      <w:lvlText w:val="%6."/>
+      <w:lvlJc w:val="right"/>
+      <w:pPr>
+        <w:ind w:left="4680" w:hanging="180"/>
+      </w:pPr>
+    </w:lvl>
+    <w:lvl w:ilvl="6" w:tplc="0409000F" w:tentative="1">
+      <w:start w:val="1"/>
+      <w:numFmt w:val="decimal"/>
+      <w:lvlText w:val="%7."/>
+      <w:lvlJc w:val="left"/>
+      <w:pPr>
+        <w:ind w:left="5400" w:hanging="360"/>
+      </w:pPr>
+    </w:lvl>
+    <w:lvl w:ilvl="7" w:tplc="04090019" w:tentative="1">
+      <w:start w:val="1"/>
+      <w:numFmt w:val="lowerLetter"/>
+      <w:lvlText w:val="%8."/>
+      <w:lvlJc w:val="left"/>
+      <w:pPr>
+        <w:ind w:left="6120" w:hanging="360"/>
+      </w:pPr>
+    </w:lvl>
+    <w:lvl w:ilvl="8" w:tplc="0409001B" w:tentative="1">
+      <w:start w:val="1"/>
+      <w:numFmt w:val="lowerRoman"/>
+      <w:lvlText w:val="%9."/>
+      <w:lvlJc w:val="right"/>
+      <w:pPr>
+        <w:ind w:left="6840" w:hanging="180"/>
+      </w:pPr>
+    </w:lvl>
+  </w:abstractNum>
   <w:num w:numId="1">
     <w:abstractNumId w:val="0"/>
+  </w:num>
+  <w:num w:numId="2">
+    <w:abstractNumId w:val="1"/>
   </w:num>
 </w:numbering>
 </file>

</xml_diff>